<commit_message>
Opdracht 33045FA is nagenoeg af
</commit_message>
<xml_diff>
--- a/03_PHP_en_MySQL/33045FA3/doc/Reflectieverslag Emokonijn.docx
+++ b/03_PHP_en_MySQL/33045FA3/doc/Reflectieverslag Emokonijn.docx
@@ -210,31 +210,13 @@
         <w:spacing w:after="0"/>
       </w:pPr>
       <w:r>
-        <w:t xml:space="preserve">Deze scores worden weggeschreven naar een tekstbestand. </w:t>
-      </w:r>
-    </w:p>
-    <w:p>
-      <w:pPr>
-        <w:spacing w:after="0"/>
-      </w:pPr>
-      <w:r>
-        <w:t xml:space="preserve">Nog niet duidelijk: elke emotie </w:t>
-      </w:r>
-      <w:proofErr w:type="spellStart"/>
-      <w:r>
-        <w:t>moeteen</w:t>
-      </w:r>
-      <w:proofErr w:type="spellEnd"/>
-      <w:r>
-        <w:t xml:space="preserve"> apart </w:t>
-      </w:r>
-      <w:proofErr w:type="spellStart"/>
-      <w:r>
-        <w:t>tekst-bestand</w:t>
-      </w:r>
-      <w:proofErr w:type="spellEnd"/>
-      <w:r>
-        <w:t xml:space="preserve"> krijgen mét score. Wat bepaalt dan de score?</w:t>
+        <w:t>Deze scores worden weggeschreven naar een tekstbestand</w:t>
+      </w:r>
+      <w:r>
+        <w:t xml:space="preserve"> per emotie</w:t>
+      </w:r>
+      <w:r>
+        <w:t xml:space="preserve">. </w:t>
       </w:r>
     </w:p>
     <w:p>
@@ -250,42 +232,35 @@
         <w:spacing w:after="0"/>
       </w:pPr>
       <w:r>
-        <w:t xml:space="preserve">Blijkbaar is wordt er apart bijgehouden hoeveel </w:t>
-      </w:r>
-      <w:proofErr w:type="spellStart"/>
-      <w:r>
-        <w:t>emotiekonijnjtes</w:t>
-      </w:r>
-      <w:proofErr w:type="spellEnd"/>
-      <w:r>
-        <w:t xml:space="preserve"> er gelijk zijn na het laden.</w:t>
-      </w:r>
-    </w:p>
-    <w:p>
-      <w:pPr>
-        <w:spacing w:after="0"/>
-      </w:pPr>
-      <w:r>
-        <w:t>Figuur met scores begrijp ik niet. Het is niet af te leiden of de scores kloppen. Immers, het gaat maar om 10 konijnen (2x5). Het zou handig zijn als ik dat zo kon narekenen.</w:t>
-      </w:r>
-    </w:p>
-    <w:p>
-      <w:pPr>
-        <w:spacing w:after="0"/>
-      </w:pPr>
-      <w:r>
-        <w:t>Nog steeds is het me niet helemaal duidelijk.</w:t>
-      </w:r>
-      <w:r>
-        <w:t xml:space="preserve"> Het lijkt erop dat er 2 tellingen zijn:</w:t>
-      </w:r>
-    </w:p>
-    <w:p>
-      <w:pPr>
-        <w:spacing w:after="0"/>
-      </w:pPr>
-      <w:r>
-        <w:t>Bij punt 8 wordt aangegeven: hoe vaak dezelfde emoties voorkomen. Score onder het 2</w:t>
+        <w:t>Bij het laden wordt er bijgehouden welke konijntjes gelijk zijn. Op basis van de emotie wordt de score van die emotie met 1 verhoogd.</w:t>
+      </w:r>
+    </w:p>
+    <w:p>
+      <w:pPr>
+        <w:spacing w:after="0"/>
+      </w:pPr>
+      <w:r>
+        <w:t>(</w:t>
+      </w:r>
+      <w:r>
+        <w:t xml:space="preserve">Figuur met scores begrijp ik niet. Het is niet af te leiden of de scores kloppen. Immers, het gaat maar om 10 konijnen (2x5). Het zou handig zijn als </w:t>
+      </w:r>
+      <w:r>
+        <w:t>je</w:t>
+      </w:r>
+      <w:r>
+        <w:t xml:space="preserve"> dat zo kon narekenen.</w:t>
+      </w:r>
+      <w:r>
+        <w:t>)</w:t>
+      </w:r>
+    </w:p>
+    <w:p>
+      <w:pPr>
+        <w:spacing w:after="0"/>
+      </w:pPr>
+      <w:r>
+        <w:t>Als volgt gedaan: er wordt per konijn op de 1</w:t>
       </w:r>
       <w:r>
         <w:rPr>
@@ -294,10 +269,7 @@
         <w:t>e</w:t>
       </w:r>
       <w:r>
-        <w:t xml:space="preserve"> konijntje</w:t>
-      </w:r>
-      <w:r>
-        <w:t>. Dat betreft de score van die emotie. Het kan zijn dat er meerdere gelijk zijn van die emotie. Dan moeten beiden dezelfde score tonen, maar er moeten er we 2 bij opgeteld worden.</w:t>
+        <w:t xml:space="preserve"> regel gekeken of het konijn daaronder identiek is. Zo ja, dan heeft die emotie er een punt bij. Het kan dus zijn dat een score meerdere keren voorkomt onder een konijn met dezelfde emotie op rij 1.</w:t>
       </w:r>
     </w:p>
     <w:p>
@@ -318,32 +290,587 @@
       <w:r>
         <w:t xml:space="preserve"> Komt in een apart deel met als titel: ‘Hoe vaak komen scores voor’.</w:t>
       </w:r>
-    </w:p>
-    <w:p>
-      <w:pPr>
+      <w:r>
+        <w:t xml:space="preserve"> Dit heb ik in een aparte tabel gezet.</w:t>
+      </w:r>
+    </w:p>
+    <w:p>
+      <w:pPr>
+        <w:spacing w:after="0"/>
+        <w:rPr>
+          <w:b/>
+          <w:bCs/>
+          <w:i/>
+          <w:iCs/>
+        </w:rPr>
+      </w:pPr>
+      <w:r>
+        <w:rPr>
+          <w:b/>
+          <w:bCs/>
+          <w:i/>
+          <w:iCs/>
+        </w:rPr>
+        <w:t>Code</w:t>
+      </w:r>
+    </w:p>
+    <w:p>
+      <w:pPr>
+        <w:spacing w:after="0"/>
+      </w:pPr>
+      <w:r>
+        <w:t xml:space="preserve">Bovenstaande is wel belangrijk hoe je e.e.a. aanpakt. </w:t>
+      </w:r>
+    </w:p>
+    <w:p>
+      <w:pPr>
+        <w:spacing w:after="0"/>
+      </w:pPr>
+      <w:r>
+        <w:t xml:space="preserve">In de </w:t>
+      </w:r>
+      <w:proofErr w:type="spellStart"/>
+      <w:r>
+        <w:t>constructor</w:t>
+      </w:r>
+      <w:proofErr w:type="spellEnd"/>
+      <w:r>
+        <w:t xml:space="preserve"> heb ik direct de associatieve array gezet, zodat die in de hele class beschikbaar is.</w:t>
+      </w:r>
+    </w:p>
+    <w:p>
+      <w:pPr>
+        <w:spacing w:after="0"/>
+      </w:pPr>
+    </w:p>
+    <w:p>
+      <w:pPr>
+        <w:pStyle w:val="Lijstalinea"/>
+        <w:numPr>
+          <w:ilvl w:val="0"/>
+          <w:numId w:val="2"/>
+        </w:numPr>
+        <w:spacing w:after="0"/>
+      </w:pPr>
+      <w:r>
+        <w:t>Na het creëren van het object $konijn wordt er direct gekeken of de bestanden al bestaan (</w:t>
+      </w:r>
+      <w:proofErr w:type="spellStart"/>
+      <w:r>
+        <w:t>checkTxtFiles</w:t>
+      </w:r>
+      <w:proofErr w:type="spellEnd"/>
+      <w:r>
+        <w:t>).</w:t>
+      </w:r>
+    </w:p>
+    <w:p>
+      <w:pPr>
+        <w:pStyle w:val="Lijstalinea"/>
+        <w:numPr>
+          <w:ilvl w:val="0"/>
+          <w:numId w:val="2"/>
+        </w:numPr>
         <w:spacing w:after="0"/>
       </w:pPr>
       <w:r>
         <w:lastRenderedPageBreak/>
-        <w:t>Bovenstaande wijzigt wel mijn aanpak in code. Nu ga ik ervoor zorgen dat e.e.a. in een array komt voordat ik het toon in de tabel zodat ik kan vergelijken. (</w:t>
+        <w:t xml:space="preserve">Er worden 2 arrays gemaakt met 15 </w:t>
       </w:r>
       <w:proofErr w:type="spellStart"/>
       <w:r>
-        <w:t>JavaScript</w:t>
+        <w:t>konijen</w:t>
       </w:r>
       <w:proofErr w:type="spellEnd"/>
       <w:r>
-        <w:t xml:space="preserve"> zal niet de bedoeling zijn ga ik vanuit)</w:t>
-      </w:r>
-    </w:p>
-    <w:p>
-      <w:pPr>
-        <w:spacing w:after="0"/>
-      </w:pPr>
+        <w:t xml:space="preserve"> (gekozen om er emotie van te maken; deze zijn handiger om te vergelijken als ik array 1 met array 2 moet gaan vergelijken)</w:t>
+      </w:r>
+    </w:p>
+    <w:p>
+      <w:pPr>
+        <w:pStyle w:val="Lijstalinea"/>
+        <w:numPr>
+          <w:ilvl w:val="0"/>
+          <w:numId w:val="2"/>
+        </w:numPr>
+        <w:spacing w:after="0"/>
+      </w:pPr>
+      <w:r>
+        <w:t xml:space="preserve">Deze 2 array worden vergelijken. Zodra </w:t>
+      </w:r>
+      <w:proofErr w:type="spellStart"/>
+      <w:r>
+        <w:t>nr</w:t>
+      </w:r>
+      <w:proofErr w:type="spellEnd"/>
+      <w:r>
+        <w:t xml:space="preserve"> 0 gelijk is aan 0 van array 2, dan moet er een score opgehoogd worden. Dat wordt gedaan met </w:t>
+      </w:r>
+      <w:proofErr w:type="spellStart"/>
+      <w:r>
+        <w:t>setScore</w:t>
+      </w:r>
+      <w:proofErr w:type="spellEnd"/>
+      <w:r>
+        <w:t>(“emotie”). Hierbij wordt direct het betreffende bestand bijgewerkt.</w:t>
+      </w:r>
+    </w:p>
+    <w:p>
+      <w:pPr>
+        <w:pStyle w:val="Lijstalinea"/>
+        <w:numPr>
+          <w:ilvl w:val="0"/>
+          <w:numId w:val="2"/>
+        </w:numPr>
+        <w:spacing w:after="0"/>
+      </w:pPr>
+      <w:r>
+        <w:t xml:space="preserve">Met </w:t>
+      </w:r>
+      <w:proofErr w:type="spellStart"/>
+      <w:proofErr w:type="gramStart"/>
+      <w:r>
+        <w:t>getScores</w:t>
+      </w:r>
+      <w:proofErr w:type="spellEnd"/>
+      <w:r>
+        <w:t>(</w:t>
+      </w:r>
+      <w:proofErr w:type="gramEnd"/>
+      <w:r>
+        <w:t>) krijg je een associatieve array terug die de scores uit de bestanden haalt. De nieuwe/huidige stand van zaken dus</w:t>
+      </w:r>
+    </w:p>
+    <w:p>
+      <w:pPr>
+        <w:pStyle w:val="Lijstalinea"/>
+        <w:numPr>
+          <w:ilvl w:val="0"/>
+          <w:numId w:val="2"/>
+        </w:numPr>
+        <w:spacing w:after="0"/>
+      </w:pPr>
+      <w:r>
+        <w:t>In een array $</w:t>
+      </w:r>
+      <w:proofErr w:type="spellStart"/>
+      <w:r>
+        <w:t>waardeScores</w:t>
+      </w:r>
+      <w:proofErr w:type="spellEnd"/>
+      <w:r>
+        <w:t xml:space="preserve"> worden alle scores op basis van de emotie van het bovenste konijn opgeslagen.</w:t>
+      </w:r>
+    </w:p>
+    <w:p>
+      <w:pPr>
+        <w:pStyle w:val="Lijstalinea"/>
+        <w:numPr>
+          <w:ilvl w:val="0"/>
+          <w:numId w:val="2"/>
+        </w:numPr>
+        <w:spacing w:after="0"/>
+      </w:pPr>
+      <w:r>
+        <w:t>We hebben nu 3 arrays die even groot zijn. Deze bevatten:</w:t>
+      </w:r>
+    </w:p>
+    <w:p>
+      <w:pPr>
+        <w:pStyle w:val="Lijstalinea"/>
+        <w:numPr>
+          <w:ilvl w:val="1"/>
+          <w:numId w:val="2"/>
+        </w:numPr>
+        <w:spacing w:after="0"/>
+      </w:pPr>
+      <w:r>
+        <w:t>1</w:t>
+      </w:r>
+      <w:r>
+        <w:rPr>
+          <w:vertAlign w:val="superscript"/>
+        </w:rPr>
+        <w:t>e</w:t>
+      </w:r>
+      <w:r>
+        <w:t xml:space="preserve"> rij met konijnen</w:t>
+      </w:r>
+    </w:p>
+    <w:p>
+      <w:pPr>
+        <w:pStyle w:val="Lijstalinea"/>
+        <w:numPr>
+          <w:ilvl w:val="1"/>
+          <w:numId w:val="2"/>
+        </w:numPr>
+        <w:spacing w:after="0"/>
+      </w:pPr>
+      <w:r>
+        <w:t>2</w:t>
+      </w:r>
+      <w:r>
+        <w:rPr>
+          <w:vertAlign w:val="superscript"/>
+        </w:rPr>
+        <w:t>e</w:t>
+      </w:r>
+      <w:r>
+        <w:t xml:space="preserve"> rij met konijnen</w:t>
+      </w:r>
+    </w:p>
+    <w:p>
+      <w:pPr>
+        <w:pStyle w:val="Lijstalinea"/>
+        <w:numPr>
+          <w:ilvl w:val="1"/>
+          <w:numId w:val="2"/>
+        </w:numPr>
+        <w:spacing w:after="0"/>
+      </w:pPr>
+      <w:r>
+        <w:t>3</w:t>
+      </w:r>
+      <w:r>
+        <w:rPr>
+          <w:vertAlign w:val="superscript"/>
+        </w:rPr>
+        <w:t>e</w:t>
+      </w:r>
+      <w:r>
+        <w:t xml:space="preserve"> rij met scores op basis van emotie van bovenliggend konijn op 1</w:t>
+      </w:r>
+      <w:r>
+        <w:rPr>
+          <w:vertAlign w:val="superscript"/>
+        </w:rPr>
+        <w:t>e</w:t>
+      </w:r>
+      <w:r>
+        <w:t xml:space="preserve"> regel</w:t>
+      </w:r>
+    </w:p>
+    <w:p>
+      <w:pPr>
+        <w:pStyle w:val="Lijstalinea"/>
+        <w:numPr>
+          <w:ilvl w:val="0"/>
+          <w:numId w:val="2"/>
+        </w:numPr>
+        <w:spacing w:after="0"/>
+      </w:pPr>
+      <w:r>
+        <w:t xml:space="preserve">Met 1 </w:t>
+      </w:r>
+      <w:proofErr w:type="spellStart"/>
+      <w:r>
+        <w:t>for</w:t>
+      </w:r>
+      <w:proofErr w:type="spellEnd"/>
+      <w:r>
+        <w:t>-loop lopen we de 3 arrays door en stellen de html-records samen voor de tabel</w:t>
+      </w:r>
+    </w:p>
+    <w:p>
+      <w:pPr>
+        <w:pStyle w:val="Lijstalinea"/>
+        <w:numPr>
+          <w:ilvl w:val="0"/>
+          <w:numId w:val="2"/>
+        </w:numPr>
+        <w:spacing w:after="0"/>
+      </w:pPr>
+      <w:r>
+        <w:t>Deze tabel wordt op het scherm gezet per regel</w:t>
+      </w:r>
+    </w:p>
+    <w:p>
+      <w:pPr>
+        <w:pStyle w:val="Lijstalinea"/>
+        <w:numPr>
+          <w:ilvl w:val="0"/>
+          <w:numId w:val="2"/>
+        </w:numPr>
+        <w:spacing w:after="0"/>
+      </w:pPr>
+      <w:r>
+        <w:t>Hoe vaak komen scores voor: hieronder wordt nog geen tabel samengesteld die overzichtelijk weergeeft</w:t>
+      </w:r>
+    </w:p>
+    <w:p>
+      <w:pPr>
+        <w:spacing w:after="0"/>
+        <w:rPr>
+          <w:b/>
+          <w:bCs/>
+        </w:rPr>
+      </w:pPr>
+      <w:r>
+        <w:rPr>
+          <w:b/>
+          <w:bCs/>
+        </w:rPr>
+        <w:t>Testen</w:t>
+      </w:r>
+    </w:p>
+    <w:p>
+      <w:pPr>
+        <w:spacing w:after="0"/>
+      </w:pPr>
+      <w:r>
+        <w:t xml:space="preserve">Zeker bij de arrays test ik regelmatig door </w:t>
+      </w:r>
+      <w:proofErr w:type="spellStart"/>
+      <w:r>
+        <w:t>print_r</w:t>
+      </w:r>
+      <w:proofErr w:type="spellEnd"/>
+      <w:r>
+        <w:t xml:space="preserve"> te gebruiken: wat krijg ik terug? (</w:t>
+      </w:r>
+      <w:proofErr w:type="spellStart"/>
+      <w:proofErr w:type="gramStart"/>
+      <w:r>
+        <w:t>var</w:t>
+      </w:r>
+      <w:proofErr w:type="gramEnd"/>
+      <w:r>
+        <w:t>_dump</w:t>
+      </w:r>
+      <w:proofErr w:type="spellEnd"/>
+      <w:r>
+        <w:t xml:space="preserve"> vind ik minder overzichtelijk, maar geeft wel meer informatie). Daarnaast gebruik ik de </w:t>
+      </w:r>
+      <w:proofErr w:type="spellStart"/>
+      <w:r>
+        <w:t>devtools</w:t>
+      </w:r>
+      <w:proofErr w:type="spellEnd"/>
+      <w:r>
+        <w:t xml:space="preserve"> om te kijken of e.e.a. goed is opgebouwd (tabellen).</w:t>
+      </w:r>
+    </w:p>
+    <w:p>
+      <w:pPr>
+        <w:spacing w:after="0"/>
+      </w:pPr>
+      <w:r>
+        <w:t xml:space="preserve">In </w:t>
+      </w:r>
+      <w:proofErr w:type="spellStart"/>
+      <w:r>
+        <w:t>testarray.php</w:t>
+      </w:r>
+      <w:proofErr w:type="spellEnd"/>
+      <w:r>
+        <w:t xml:space="preserve"> heb ik een aantal keer getest om te kijken hoe iets werkt. Het probleem wordt hierdoor in plakjes gesneden. Op basis daarvan kon ik verder.</w:t>
+      </w:r>
+    </w:p>
+    <w:p>
+      <w:pPr>
+        <w:spacing w:after="0"/>
+        <w:rPr>
+          <w:b/>
+          <w:bCs/>
+        </w:rPr>
+      </w:pPr>
+      <w:r>
+        <w:rPr>
+          <w:b/>
+          <w:bCs/>
+        </w:rPr>
+        <w:t>Informatie</w:t>
+      </w:r>
+    </w:p>
+    <w:p>
+      <w:pPr>
+        <w:spacing w:after="0"/>
+      </w:pPr>
+      <w:r>
+        <w:t>Deels zelf, maar zeker rondom het vullen van arrays en uitlezen bestanden gebruik gemaakt van:</w:t>
+      </w:r>
+    </w:p>
+    <w:p>
+      <w:pPr>
+        <w:pStyle w:val="Lijstalinea"/>
+        <w:numPr>
+          <w:ilvl w:val="0"/>
+          <w:numId w:val="1"/>
+        </w:numPr>
+        <w:spacing w:after="0"/>
+      </w:pPr>
+      <w:r>
+        <w:t>W3schools</w:t>
+      </w:r>
+    </w:p>
+    <w:p>
+      <w:pPr>
+        <w:pStyle w:val="Lijstalinea"/>
+        <w:numPr>
+          <w:ilvl w:val="0"/>
+          <w:numId w:val="1"/>
+        </w:numPr>
+        <w:spacing w:after="0"/>
+      </w:pPr>
+      <w:hyperlink r:id="rId5" w:history="1">
+        <w:r>
+          <w:rPr>
+            <w:rStyle w:val="Hyperlink"/>
+          </w:rPr>
+          <w:t>https://www.tutorialspoint.com/php/php_associative_array.htm</w:t>
+        </w:r>
+      </w:hyperlink>
+    </w:p>
+    <w:p>
+      <w:pPr>
+        <w:pStyle w:val="Lijstalinea"/>
+        <w:numPr>
+          <w:ilvl w:val="0"/>
+          <w:numId w:val="1"/>
+        </w:numPr>
+        <w:spacing w:after="0"/>
+      </w:pPr>
+      <w:hyperlink r:id="rId6" w:history="1">
+        <w:r>
+          <w:rPr>
+            <w:rStyle w:val="Hyperlink"/>
+          </w:rPr>
+          <w:t>https://stackoverflow.com/questions/15935095/php-associative-arrays-keys-only</w:t>
+        </w:r>
+      </w:hyperlink>
+    </w:p>
+    <w:p>
+      <w:pPr>
+        <w:pStyle w:val="Lijstalinea"/>
+        <w:numPr>
+          <w:ilvl w:val="0"/>
+          <w:numId w:val="1"/>
+        </w:numPr>
+        <w:spacing w:after="0"/>
+      </w:pPr>
+      <w:proofErr w:type="gramStart"/>
+      <w:r>
+        <w:t>https://www.geeksforgeeks.org/php/php-program-to-add-item-at-the-beginning-of-associative-array/</w:t>
+      </w:r>
+      <w:proofErr w:type="gramEnd"/>
+    </w:p>
+    <w:p>
+      <w:pPr>
+        <w:spacing w:after="0"/>
+        <w:rPr>
+          <w:b/>
+          <w:bCs/>
+        </w:rPr>
+      </w:pPr>
+      <w:r>
+        <w:rPr>
+          <w:b/>
+          <w:bCs/>
+        </w:rPr>
+        <w:t>Evaluatie</w:t>
+      </w:r>
+    </w:p>
+    <w:p>
+      <w:pPr>
+        <w:pStyle w:val="Lijstalinea"/>
+        <w:numPr>
+          <w:ilvl w:val="0"/>
+          <w:numId w:val="1"/>
+        </w:numPr>
+        <w:spacing w:after="0"/>
+      </w:pPr>
+      <w:r>
+        <w:t>Tabellen zouden uiteindelijk in één variabele gezet kunnen worden. Dan heb je één keer een echo naar het scherm. Anderzijds geeft de huidige opzet wel betere inzicht in hoe de tabellen zijn samengesteld.</w:t>
+      </w:r>
+    </w:p>
+    <w:p>
+      <w:pPr>
+        <w:pStyle w:val="Lijstalinea"/>
+        <w:numPr>
+          <w:ilvl w:val="0"/>
+          <w:numId w:val="1"/>
+        </w:numPr>
+        <w:spacing w:after="0"/>
+      </w:pPr>
+      <w:r>
+        <w:t>In de class zou ik meer kunnen afvangen dat er gecontroleerd wordt op het bestaan van de bestanden. Op zich doe ik dat wel, maar kan bij 1 stap wellicht beter</w:t>
+      </w:r>
+    </w:p>
+    <w:p>
+      <w:pPr>
+        <w:pStyle w:val="Lijstalinea"/>
+        <w:numPr>
+          <w:ilvl w:val="0"/>
+          <w:numId w:val="1"/>
+        </w:numPr>
+        <w:spacing w:after="0"/>
+      </w:pPr>
+      <w:r>
+        <w:lastRenderedPageBreak/>
+        <w:t xml:space="preserve">De map waarin de bestanden staan, zou beter in de </w:t>
+      </w:r>
+      <w:proofErr w:type="spellStart"/>
+      <w:r>
+        <w:t>constructor</w:t>
+      </w:r>
+      <w:proofErr w:type="spellEnd"/>
+      <w:r>
+        <w:t xml:space="preserve"> meegenomen kunnen worden. Bij een typefout komt het programma nu in een loop.</w:t>
+      </w:r>
+    </w:p>
+    <w:p>
+      <w:pPr>
+        <w:pStyle w:val="Lijstalinea"/>
+        <w:numPr>
+          <w:ilvl w:val="0"/>
+          <w:numId w:val="1"/>
+        </w:numPr>
+        <w:spacing w:after="0"/>
+      </w:pPr>
+      <w:r>
+        <w:t>De opdracht zelf:</w:t>
+      </w:r>
+    </w:p>
+    <w:p>
+      <w:pPr>
+        <w:pStyle w:val="Lijstalinea"/>
+        <w:numPr>
+          <w:ilvl w:val="1"/>
+          <w:numId w:val="1"/>
+        </w:numPr>
+        <w:spacing w:after="0"/>
+      </w:pPr>
+      <w:r>
+        <w:t>Berekening van scores zou voor mij wat duidelijk omschreven mogen worden.</w:t>
+      </w:r>
+      <w:r>
+        <w:t xml:space="preserve"> Persoonlijk vind ik dit te vaag.</w:t>
+      </w:r>
+    </w:p>
+    <w:p>
+      <w:pPr>
+        <w:pStyle w:val="Lijstalinea"/>
+        <w:numPr>
+          <w:ilvl w:val="0"/>
+          <w:numId w:val="1"/>
+        </w:numPr>
+        <w:spacing w:after="0"/>
+      </w:pPr>
+      <w:r>
+        <w:t xml:space="preserve">Volgens mij een werkende applicatie waarbij gewerkt is met </w:t>
+      </w:r>
+      <w:proofErr w:type="gramStart"/>
+      <w:r>
+        <w:t>een  class</w:t>
+      </w:r>
+      <w:proofErr w:type="gramEnd"/>
+      <w:r>
+        <w:t>, arrays (numeriek/associatief) en met bestanden. Hopelijk een voldoende waard.</w:t>
+      </w:r>
     </w:p>
     <w:sectPr>
       <w:pgSz w:w="11906" w:h="16838"/>
-      <w:pgMar w:top="1417" w:right="1417" w:bottom="1417" w:left="1417" w:header="708" w:footer="708" w:gutter="0"/>
+      <w:pgMar w:top="1417" w:right="1417" w:bottom="851" w:left="1417" w:header="708" w:footer="708" w:gutter="0"/>
       <w:cols w:space="708"/>
       <w:docGrid w:linePitch="360"/>
     </w:sectPr>
@@ -354,6 +881,95 @@
 <file path=word/numbering.xml><?xml version="1.0" encoding="utf-8"?>
 <w:numbering xmlns:wpc="http://schemas.microsoft.com/office/word/2010/wordprocessingCanvas" xmlns:cx="http://schemas.microsoft.com/office/drawing/2014/chartex" xmlns:cx1="http://schemas.microsoft.com/office/drawing/2015/9/8/chartex" xmlns:cx2="http://schemas.microsoft.com/office/drawing/2015/10/21/chartex" xmlns:cx3="http://schemas.microsoft.com/office/drawing/2016/5/9/chartex" xmlns:cx4="http://schemas.microsoft.com/office/drawing/2016/5/10/chartex" xmlns:cx5="http://schemas.microsoft.com/office/drawing/2016/5/11/chartex" xmlns:cx6="http://schemas.microsoft.com/office/drawing/2016/5/12/chartex" xmlns:cx7="http://schemas.microsoft.com/office/drawing/2016/5/13/chartex" xmlns:cx8="http://schemas.microsoft.com/office/drawing/2016/5/14/chartex" xmlns:mc="http://schemas.openxmlformats.org/markup-compatibility/2006" xmlns:aink="http://schemas.microsoft.com/office/drawing/2016/ink" xmlns:am3d="http://schemas.microsoft.com/office/drawing/2017/model3d" xmlns:o="urn:schemas-microsoft-com:office:office" xmlns:oel="http://schemas.microsoft.com/office/2019/extlst" xmlns:r="http://schemas.openxmlformats.org/officeDocument/2006/relationships" xmlns:m="http://schemas.openxmlformats.org/officeDocument/2006/math" xmlns:v="urn:schemas-microsoft-com:vml" xmlns:wp14="http://schemas.microsoft.com/office/word/2010/wordprocessingDrawing" xmlns:wp="http://schemas.openxmlformats.org/drawingml/2006/wordprocessingDrawing" xmlns:w10="urn:schemas-microsoft-com:office:word" xmlns:w="http://schemas.openxmlformats.org/wordprocessingml/2006/main" xmlns:w14="http://schemas.microsoft.com/office/word/2010/wordml" xmlns:w15="http://schemas.microsoft.com/office/word/2012/wordml" xmlns:w16cex="http://schemas.microsoft.com/office/word/2018/wordml/cex" xmlns:w16cid="http://schemas.microsoft.com/office/word/2016/wordml/cid" xmlns:w16="http://schemas.microsoft.com/office/word/2018/wordml" xmlns:w16du="http://schemas.microsoft.com/office/word/2023/wordml/word16du" xmlns:w16sdtdh="http://schemas.microsoft.com/office/word/2020/wordml/sdtdatahash" xmlns:w16sdtfl="http://schemas.microsoft.com/office/word/2024/wordml/sdtformatlock" xmlns:w16se="http://schemas.microsoft.com/office/word/2015/wordml/symex" xmlns:wpg="http://schemas.microsoft.com/office/word/2010/wordprocessingGroup" xmlns:wpi="http://schemas.microsoft.com/office/word/2010/wordprocessingInk" xmlns:wne="http://schemas.microsoft.com/office/word/2006/wordml" xmlns:wps="http://schemas.microsoft.com/office/word/2010/wordprocessingShape" mc:Ignorable="w14 w15 w16se w16cid w16 w16cex w16sdtdh w16sdtfl w16du wp14">
   <w:abstractNum w:abstractNumId="0" w15:restartNumberingAfterBreak="0">
+    <w:nsid w:val="376E407A"/>
+    <w:multiLevelType w:val="hybridMultilevel"/>
+    <w:tmpl w:val="37BA4ED4"/>
+    <w:lvl w:ilvl="0" w:tplc="0413000F">
+      <w:start w:val="1"/>
+      <w:numFmt w:val="decimal"/>
+      <w:lvlText w:val="%1."/>
+      <w:lvlJc w:val="left"/>
+      <w:pPr>
+        <w:ind w:left="720" w:hanging="360"/>
+      </w:pPr>
+      <w:rPr>
+        <w:rFonts w:hint="default"/>
+      </w:rPr>
+    </w:lvl>
+    <w:lvl w:ilvl="1" w:tplc="04130019">
+      <w:start w:val="1"/>
+      <w:numFmt w:val="lowerLetter"/>
+      <w:lvlText w:val="%2."/>
+      <w:lvlJc w:val="left"/>
+      <w:pPr>
+        <w:ind w:left="1440" w:hanging="360"/>
+      </w:pPr>
+    </w:lvl>
+    <w:lvl w:ilvl="2" w:tplc="0413001B" w:tentative="1">
+      <w:start w:val="1"/>
+      <w:numFmt w:val="lowerRoman"/>
+      <w:lvlText w:val="%3."/>
+      <w:lvlJc w:val="right"/>
+      <w:pPr>
+        <w:ind w:left="2160" w:hanging="180"/>
+      </w:pPr>
+    </w:lvl>
+    <w:lvl w:ilvl="3" w:tplc="0413000F" w:tentative="1">
+      <w:start w:val="1"/>
+      <w:numFmt w:val="decimal"/>
+      <w:lvlText w:val="%4."/>
+      <w:lvlJc w:val="left"/>
+      <w:pPr>
+        <w:ind w:left="2880" w:hanging="360"/>
+      </w:pPr>
+    </w:lvl>
+    <w:lvl w:ilvl="4" w:tplc="04130019" w:tentative="1">
+      <w:start w:val="1"/>
+      <w:numFmt w:val="lowerLetter"/>
+      <w:lvlText w:val="%5."/>
+      <w:lvlJc w:val="left"/>
+      <w:pPr>
+        <w:ind w:left="3600" w:hanging="360"/>
+      </w:pPr>
+    </w:lvl>
+    <w:lvl w:ilvl="5" w:tplc="0413001B" w:tentative="1">
+      <w:start w:val="1"/>
+      <w:numFmt w:val="lowerRoman"/>
+      <w:lvlText w:val="%6."/>
+      <w:lvlJc w:val="right"/>
+      <w:pPr>
+        <w:ind w:left="4320" w:hanging="180"/>
+      </w:pPr>
+    </w:lvl>
+    <w:lvl w:ilvl="6" w:tplc="0413000F" w:tentative="1">
+      <w:start w:val="1"/>
+      <w:numFmt w:val="decimal"/>
+      <w:lvlText w:val="%7."/>
+      <w:lvlJc w:val="left"/>
+      <w:pPr>
+        <w:ind w:left="5040" w:hanging="360"/>
+      </w:pPr>
+    </w:lvl>
+    <w:lvl w:ilvl="7" w:tplc="04130019" w:tentative="1">
+      <w:start w:val="1"/>
+      <w:numFmt w:val="lowerLetter"/>
+      <w:lvlText w:val="%8."/>
+      <w:lvlJc w:val="left"/>
+      <w:pPr>
+        <w:ind w:left="5760" w:hanging="360"/>
+      </w:pPr>
+    </w:lvl>
+    <w:lvl w:ilvl="8" w:tplc="0413001B" w:tentative="1">
+      <w:start w:val="1"/>
+      <w:numFmt w:val="lowerRoman"/>
+      <w:lvlText w:val="%9."/>
+      <w:lvlJc w:val="right"/>
+      <w:pPr>
+        <w:ind w:left="6480" w:hanging="180"/>
+      </w:pPr>
+    </w:lvl>
+  </w:abstractNum>
+  <w:abstractNum w:abstractNumId="1" w15:restartNumberingAfterBreak="0">
     <w:nsid w:val="6ABE36A6"/>
     <w:multiLevelType w:val="hybridMultilevel"/>
     <w:tmpl w:val="58A2B4C2"/>
@@ -368,7 +984,7 @@
         <w:rFonts w:ascii="Trebuchet MS" w:eastAsiaTheme="minorHAnsi" w:hAnsi="Trebuchet MS" w:cstheme="minorBidi" w:hint="default"/>
       </w:rPr>
     </w:lvl>
-    <w:lvl w:ilvl="1" w:tplc="04130003" w:tentative="1">
+    <w:lvl w:ilvl="1" w:tplc="04130003">
       <w:start w:val="1"/>
       <w:numFmt w:val="bullet"/>
       <w:lvlText w:val="o"/>
@@ -466,6 +1082,9 @@
     </w:lvl>
   </w:abstractNum>
   <w:num w:numId="1" w16cid:durableId="909660836">
+    <w:abstractNumId w:val="1"/>
+  </w:num>
+  <w:num w:numId="2" w16cid:durableId="1527520204">
     <w:abstractNumId w:val="0"/>
   </w:num>
 </w:numbering>
@@ -1394,6 +2013,29 @@
       <w:spacing w:val="5"/>
     </w:rPr>
   </w:style>
+  <w:style w:type="character" w:styleId="Hyperlink">
+    <w:name w:val="Hyperlink"/>
+    <w:basedOn w:val="Standaardalinea-lettertype"/>
+    <w:uiPriority w:val="99"/>
+    <w:unhideWhenUsed/>
+    <w:rsid w:val="00834D85"/>
+    <w:rPr>
+      <w:color w:val="467886" w:themeColor="hyperlink"/>
+      <w:u w:val="single"/>
+    </w:rPr>
+  </w:style>
+  <w:style w:type="character" w:styleId="Onopgelostemelding">
+    <w:name w:val="Unresolved Mention"/>
+    <w:basedOn w:val="Standaardalinea-lettertype"/>
+    <w:uiPriority w:val="99"/>
+    <w:semiHidden/>
+    <w:unhideWhenUsed/>
+    <w:rsid w:val="00834D85"/>
+    <w:rPr>
+      <w:color w:val="605E5C"/>
+      <w:shd w:val="clear" w:color="auto" w:fill="E1DFDD"/>
+    </w:rPr>
+  </w:style>
 </w:styles>
 </file>
 

</xml_diff>